<commit_message>
punctuation and umlaute fix
</commit_message>
<xml_diff>
--- a/Report.docx
+++ b/Report.docx
@@ -8,56 +8,32 @@
         <w:pBdr>
           <w:bottom w:val="single" w:sz="6" w:space="1" w:color="auto"/>
         </w:pBdr>
-        <w:rPr>
-          <w:lang w:val="de-AT"/>
-        </w:rPr>
-      </w:pPr>
-      <w:r>
-        <w:rPr>
-          <w:lang w:val="de-AT"/>
-        </w:rPr>
-        <w:t xml:space="preserve">Interactive Technologies – </w:t>
+      </w:pPr>
+      <w:r>
+        <w:t>Interactive Technologies – Exercise 3</w:t>
+      </w:r>
+    </w:p>
+    <w:p>
+      <w:pPr>
+        <w:pStyle w:val="Untertitel"/>
+      </w:pPr>
+      <w:r>
+        <w:t xml:space="preserve">Christopher </w:t>
       </w:r>
       <w:proofErr w:type="spellStart"/>
       <w:r>
-        <w:rPr>
-          <w:lang w:val="de-AT"/>
-        </w:rPr>
-        <w:t>Exercise</w:t>
+        <w:t>Köllner</w:t>
       </w:r>
       <w:proofErr w:type="spellEnd"/>
       <w:r>
-        <w:rPr>
-          <w:lang w:val="de-AT"/>
-        </w:rPr>
-        <w:t xml:space="preserve"> 3</w:t>
-      </w:r>
-    </w:p>
-    <w:p>
-      <w:pPr>
-        <w:pStyle w:val="Untertitel"/>
-        <w:rPr>
-          <w:lang w:val="de-AT"/>
-        </w:rPr>
-      </w:pPr>
-      <w:r>
-        <w:rPr>
-          <w:lang w:val="de-AT"/>
-        </w:rPr>
-        <w:t>Christopher Köllner, Michael Plattner, Matthias Ringwald</w:t>
+        <w:t>, Michael Plattner, Matthias Ringwald</w:t>
       </w:r>
     </w:p>
     <w:p>
       <w:pPr>
         <w:pStyle w:val="berschrift1"/>
-        <w:rPr>
-          <w:lang w:val="de-AT"/>
-        </w:rPr>
-      </w:pPr>
-      <w:r>
-        <w:rPr>
-          <w:lang w:val="de-AT"/>
-        </w:rPr>
+      </w:pPr>
+      <w:r>
         <w:t>Description</w:t>
       </w:r>
     </w:p>
@@ -93,6 +69,115 @@
     <w:p>
       <w:r>
         <w:t>The training it self works similar for both, but let’s explain this with the example of training the succeeding word predictor. For all the text messages in the database, we split up the messages into the single words by using following logic:</w:t>
+      </w:r>
+    </w:p>
+    <w:p>
+      <w:pPr>
+        <w:pStyle w:val="HTMLVorformatiert"/>
+        <w:shd w:val="clear" w:color="auto" w:fill="FFFFFF"/>
+        <w:rPr>
+          <w:color w:val="000000"/>
+        </w:rPr>
+      </w:pPr>
+      <w:proofErr w:type="gramStart"/>
+      <w:r>
+        <w:rPr>
+          <w:color w:val="000000"/>
+        </w:rPr>
+        <w:t>String[</w:t>
+      </w:r>
+      <w:proofErr w:type="gramEnd"/>
+      <w:r>
+        <w:rPr>
+          <w:color w:val="000000"/>
+        </w:rPr>
+        <w:t xml:space="preserve">] words = </w:t>
+      </w:r>
+      <w:proofErr w:type="spellStart"/>
+      <w:r>
+        <w:rPr>
+          <w:color w:val="000000"/>
+        </w:rPr>
+        <w:t>text.replaceAll</w:t>
+      </w:r>
+      <w:proofErr w:type="spellEnd"/>
+      <w:r>
+        <w:rPr>
+          <w:color w:val="000000"/>
+        </w:rPr>
+        <w:t>(</w:t>
+      </w:r>
+      <w:r>
+        <w:rPr>
+          <w:b/>
+          <w:bCs/>
+          <w:color w:val="008000"/>
+        </w:rPr>
+        <w:t>"[^a-</w:t>
+      </w:r>
+      <w:proofErr w:type="spellStart"/>
+      <w:r>
+        <w:rPr>
+          <w:b/>
+          <w:bCs/>
+          <w:color w:val="008000"/>
+        </w:rPr>
+        <w:t>zA</w:t>
+      </w:r>
+      <w:proofErr w:type="spellEnd"/>
+      <w:r>
+        <w:rPr>
+          <w:b/>
+          <w:bCs/>
+          <w:color w:val="008000"/>
+        </w:rPr>
+        <w:t>-</w:t>
+      </w:r>
+      <w:proofErr w:type="spellStart"/>
+      <w:r>
+        <w:rPr>
+          <w:b/>
+          <w:bCs/>
+          <w:color w:val="008000"/>
+        </w:rPr>
+        <w:t>Z</w:t>
+      </w:r>
+      <w:r>
+        <w:rPr>
+          <w:b/>
+          <w:bCs/>
+          <w:color w:val="008000"/>
+        </w:rPr>
+        <w:t>äöüÄÖÜ</w:t>
+      </w:r>
+      <w:proofErr w:type="spellEnd"/>
+      <w:r>
+        <w:rPr>
+          <w:b/>
+          <w:bCs/>
+          <w:color w:val="008000"/>
+        </w:rPr>
+        <w:t xml:space="preserve"> ]"</w:t>
+      </w:r>
+      <w:r>
+        <w:rPr>
+          <w:color w:val="000000"/>
+        </w:rPr>
+        <w:t xml:space="preserve">, </w:t>
+      </w:r>
+      <w:r>
+        <w:rPr>
+          <w:b/>
+          <w:bCs/>
+          <w:color w:val="008000"/>
+        </w:rPr>
+        <w:t>""</w:t>
+      </w:r>
+      <w:r>
+        <w:rPr>
+          <w:color w:val="000000"/>
+        </w:rPr>
+        <w:t>)</w:t>
       </w:r>
     </w:p>
     <w:p>
@@ -124,7 +209,6 @@
           <w:szCs w:val="20"/>
         </w:rPr>
       </w:pPr>
-      <w:proofErr w:type="gramStart"/>
       <w:r>
         <w:rPr>
           <w:rFonts w:ascii="Courier New" w:eastAsia="Times New Roman" w:hAnsi="Courier New" w:cs="Courier New"/>
@@ -132,9 +216,8 @@
           <w:sz w:val="20"/>
           <w:szCs w:val="20"/>
         </w:rPr>
-        <w:t>String[</w:t>
-      </w:r>
-      <w:proofErr w:type="gramEnd"/>
+        <w:tab/>
+      </w:r>
       <w:r>
         <w:rPr>
           <w:rFonts w:ascii="Courier New" w:eastAsia="Times New Roman" w:hAnsi="Courier New" w:cs="Courier New"/>
@@ -142,9 +225,10 @@
           <w:sz w:val="20"/>
           <w:szCs w:val="20"/>
         </w:rPr>
-        <w:t xml:space="preserve">] words = </w:t>
-      </w:r>
-      <w:proofErr w:type="spellStart"/>
+        <w:tab/>
+        <w:t xml:space="preserve">      </w:t>
+      </w:r>
+      <w:proofErr w:type="gramStart"/>
       <w:r>
         <w:rPr>
           <w:rFonts w:ascii="Courier New" w:eastAsia="Times New Roman" w:hAnsi="Courier New" w:cs="Courier New"/>
@@ -152,9 +236,9 @@
           <w:sz w:val="20"/>
           <w:szCs w:val="20"/>
         </w:rPr>
-        <w:t>text.replaceAll</w:t>
-      </w:r>
-      <w:proofErr w:type="spellEnd"/>
+        <w:t>.</w:t>
+      </w:r>
+      <w:proofErr w:type="spellStart"/>
       <w:r>
         <w:rPr>
           <w:rFonts w:ascii="Courier New" w:eastAsia="Times New Roman" w:hAnsi="Courier New" w:cs="Courier New"/>
@@ -162,7 +246,18 @@
           <w:sz w:val="20"/>
           <w:szCs w:val="20"/>
         </w:rPr>
-        <w:t>(</w:t>
+        <w:t>toLowerCase</w:t>
+      </w:r>
+      <w:proofErr w:type="spellEnd"/>
+      <w:proofErr w:type="gramEnd"/>
+      <w:r>
+        <w:rPr>
+          <w:rFonts w:ascii="Courier New" w:eastAsia="Times New Roman" w:hAnsi="Courier New" w:cs="Courier New"/>
+          <w:color w:val="000000"/>
+          <w:sz w:val="20"/>
+          <w:szCs w:val="20"/>
+        </w:rPr>
+        <w:t>().split(</w:t>
       </w:r>
       <w:r>
         <w:rPr>
@@ -173,9 +268,19 @@
           <w:sz w:val="20"/>
           <w:szCs w:val="20"/>
         </w:rPr>
-        <w:t>"[^a-</w:t>
-      </w:r>
-      <w:proofErr w:type="spellStart"/>
+        <w:t>"</w:t>
+      </w:r>
+      <w:r>
+        <w:rPr>
+          <w:rFonts w:ascii="Courier New" w:eastAsia="Times New Roman" w:hAnsi="Courier New" w:cs="Courier New"/>
+          <w:b/>
+          <w:bCs/>
+          <w:color w:val="000080"/>
+          <w:sz w:val="20"/>
+          <w:szCs w:val="20"/>
+        </w:rPr>
+        <w:t>\\</w:t>
+      </w:r>
       <w:r>
         <w:rPr>
           <w:rFonts w:ascii="Courier New" w:eastAsia="Times New Roman" w:hAnsi="Courier New" w:cs="Courier New"/>
@@ -185,48 +290,16 @@
           <w:sz w:val="20"/>
           <w:szCs w:val="20"/>
         </w:rPr>
-        <w:t>zA</w:t>
-      </w:r>
-      <w:proofErr w:type="spellEnd"/>
+        <w:t>s+"</w:t>
+      </w:r>
       <w:r>
         <w:rPr>
           <w:rFonts w:ascii="Courier New" w:eastAsia="Times New Roman" w:hAnsi="Courier New" w:cs="Courier New"/>
-          <w:b/>
-          <w:bCs/>
-          <w:color w:val="008000"/>
+          <w:color w:val="000000"/>
           <w:sz w:val="20"/>
           <w:szCs w:val="20"/>
         </w:rPr>
-        <w:t>-Z ]"</w:t>
-      </w:r>
-      <w:r>
-        <w:rPr>
-          <w:rFonts w:ascii="Courier New" w:eastAsia="Times New Roman" w:hAnsi="Courier New" w:cs="Courier New"/>
-          <w:color w:val="000000"/>
-          <w:sz w:val="20"/>
-          <w:szCs w:val="20"/>
-        </w:rPr>
-        <w:t xml:space="preserve">, </w:t>
-      </w:r>
-      <w:r>
-        <w:rPr>
-          <w:rFonts w:ascii="Courier New" w:eastAsia="Times New Roman" w:hAnsi="Courier New" w:cs="Courier New"/>
-          <w:b/>
-          <w:bCs/>
-          <w:color w:val="008000"/>
-          <w:sz w:val="20"/>
-          <w:szCs w:val="20"/>
-        </w:rPr>
-        <w:t>""</w:t>
-      </w:r>
-      <w:r>
-        <w:rPr>
-          <w:rFonts w:ascii="Courier New" w:eastAsia="Times New Roman" w:hAnsi="Courier New" w:cs="Courier New"/>
-          <w:color w:val="000000"/>
-          <w:sz w:val="20"/>
-          <w:szCs w:val="20"/>
-        </w:rPr>
-        <w:t>)</w:t>
+        <w:t>);</w:t>
       </w:r>
     </w:p>
     <w:p>
@@ -251,128 +324,6 @@
           <w:tab w:val="left" w:pos="14656"/>
         </w:tabs>
         <w:spacing w:after="0" w:line="240" w:lineRule="auto"/>
-        <w:rPr>
-          <w:rFonts w:ascii="Courier New" w:eastAsia="Times New Roman" w:hAnsi="Courier New" w:cs="Courier New"/>
-          <w:color w:val="000000"/>
-          <w:sz w:val="20"/>
-          <w:szCs w:val="20"/>
-        </w:rPr>
-      </w:pPr>
-      <w:r>
-        <w:rPr>
-          <w:rFonts w:ascii="Courier New" w:eastAsia="Times New Roman" w:hAnsi="Courier New" w:cs="Courier New"/>
-          <w:color w:val="000000"/>
-          <w:sz w:val="20"/>
-          <w:szCs w:val="20"/>
-        </w:rPr>
-        <w:tab/>
-      </w:r>
-      <w:r>
-        <w:rPr>
-          <w:rFonts w:ascii="Courier New" w:eastAsia="Times New Roman" w:hAnsi="Courier New" w:cs="Courier New"/>
-          <w:color w:val="000000"/>
-          <w:sz w:val="20"/>
-          <w:szCs w:val="20"/>
-        </w:rPr>
-        <w:tab/>
-        <w:t xml:space="preserve">      </w:t>
-      </w:r>
-      <w:proofErr w:type="gramStart"/>
-      <w:r>
-        <w:rPr>
-          <w:rFonts w:ascii="Courier New" w:eastAsia="Times New Roman" w:hAnsi="Courier New" w:cs="Courier New"/>
-          <w:color w:val="000000"/>
-          <w:sz w:val="20"/>
-          <w:szCs w:val="20"/>
-        </w:rPr>
-        <w:t>.</w:t>
-      </w:r>
-      <w:proofErr w:type="spellStart"/>
-      <w:r>
-        <w:rPr>
-          <w:rFonts w:ascii="Courier New" w:eastAsia="Times New Roman" w:hAnsi="Courier New" w:cs="Courier New"/>
-          <w:color w:val="000000"/>
-          <w:sz w:val="20"/>
-          <w:szCs w:val="20"/>
-        </w:rPr>
-        <w:t>toLowerCase</w:t>
-      </w:r>
-      <w:proofErr w:type="spellEnd"/>
-      <w:proofErr w:type="gramEnd"/>
-      <w:r>
-        <w:rPr>
-          <w:rFonts w:ascii="Courier New" w:eastAsia="Times New Roman" w:hAnsi="Courier New" w:cs="Courier New"/>
-          <w:color w:val="000000"/>
-          <w:sz w:val="20"/>
-          <w:szCs w:val="20"/>
-        </w:rPr>
-        <w:t>().split(</w:t>
-      </w:r>
-      <w:r>
-        <w:rPr>
-          <w:rFonts w:ascii="Courier New" w:eastAsia="Times New Roman" w:hAnsi="Courier New" w:cs="Courier New"/>
-          <w:b/>
-          <w:bCs/>
-          <w:color w:val="008000"/>
-          <w:sz w:val="20"/>
-          <w:szCs w:val="20"/>
-        </w:rPr>
-        <w:t>"</w:t>
-      </w:r>
-      <w:r>
-        <w:rPr>
-          <w:rFonts w:ascii="Courier New" w:eastAsia="Times New Roman" w:hAnsi="Courier New" w:cs="Courier New"/>
-          <w:b/>
-          <w:bCs/>
-          <w:color w:val="000080"/>
-          <w:sz w:val="20"/>
-          <w:szCs w:val="20"/>
-        </w:rPr>
-        <w:t>\\</w:t>
-      </w:r>
-      <w:r>
-        <w:rPr>
-          <w:rFonts w:ascii="Courier New" w:eastAsia="Times New Roman" w:hAnsi="Courier New" w:cs="Courier New"/>
-          <w:b/>
-          <w:bCs/>
-          <w:color w:val="008000"/>
-          <w:sz w:val="20"/>
-          <w:szCs w:val="20"/>
-        </w:rPr>
-        <w:t>s+"</w:t>
-      </w:r>
-      <w:r>
-        <w:rPr>
-          <w:rFonts w:ascii="Courier New" w:eastAsia="Times New Roman" w:hAnsi="Courier New" w:cs="Courier New"/>
-          <w:color w:val="000000"/>
-          <w:sz w:val="20"/>
-          <w:szCs w:val="20"/>
-        </w:rPr>
-        <w:t>);</w:t>
-      </w:r>
-    </w:p>
-    <w:p>
-      <w:pPr>
-        <w:shd w:val="clear" w:color="auto" w:fill="FFFFFF"/>
-        <w:tabs>
-          <w:tab w:val="left" w:pos="916"/>
-          <w:tab w:val="left" w:pos="1832"/>
-          <w:tab w:val="left" w:pos="2748"/>
-          <w:tab w:val="left" w:pos="3664"/>
-          <w:tab w:val="left" w:pos="4580"/>
-          <w:tab w:val="left" w:pos="5496"/>
-          <w:tab w:val="left" w:pos="6412"/>
-          <w:tab w:val="left" w:pos="7328"/>
-          <w:tab w:val="left" w:pos="8244"/>
-          <w:tab w:val="left" w:pos="9160"/>
-          <w:tab w:val="left" w:pos="10076"/>
-          <w:tab w:val="left" w:pos="10992"/>
-          <w:tab w:val="left" w:pos="11908"/>
-          <w:tab w:val="left" w:pos="12824"/>
-          <w:tab w:val="left" w:pos="13740"/>
-          <w:tab w:val="left" w:pos="14656"/>
-        </w:tabs>
-        <w:spacing w:after="0" w:line="240" w:lineRule="auto"/>
       </w:pPr>
     </w:p>
     <w:p>
@@ -444,7 +395,12 @@
         <w:t xml:space="preserve"> for </w:t>
       </w:r>
       <w:r>
-        <w:t xml:space="preserve">calculating the most probable succeeding words, however, is not that efficient, because we would need to run through all entries of the inner HashMap to find the best suggestions. Therefor we convert the trained data structure into another one that is more efficient for finding the best suggestions. We keep the outer HashMap with the first word as key, but as value we use a List of </w:t>
+        <w:t xml:space="preserve">calculating the most probable succeeding words, however, is not that efficient, because we would need to run through all entries of the inner HashMap to find the best suggestions. Therefor we convert the trained data structure into another one that is more efficient for finding the best suggestions. We keep the outer HashMap with the first word as key, but as </w:t>
+      </w:r>
+      <w:bookmarkStart w:id="0" w:name="_GoBack"/>
+      <w:bookmarkEnd w:id="0"/>
+      <w:r>
+        <w:t xml:space="preserve">value we use a List of </w:t>
       </w:r>
       <w:proofErr w:type="spellStart"/>
       <w:r>
@@ -642,10 +598,7 @@
         </w:drawing>
       </w:r>
     </w:p>
-    <w:p>
-      <w:bookmarkStart w:id="0" w:name="_GoBack"/>
-      <w:bookmarkEnd w:id="0"/>
-    </w:p>
+    <w:p/>
     <w:sectPr>
       <w:footerReference w:type="default" r:id="rId7"/>
       <w:pgSz w:w="11906" w:h="16838"/>
@@ -730,14 +683,27 @@
     <w:r>
       <w:t xml:space="preserve"> of </w:t>
     </w:r>
-    <w:fldSimple w:instr=" NUMPAGES   \* MERGEFORMAT ">
-      <w:r>
-        <w:rPr>
-          <w:noProof/>
-        </w:rPr>
-        <w:t>2</w:t>
-      </w:r>
-    </w:fldSimple>
+    <w:r>
+      <w:fldChar w:fldCharType="begin"/>
+    </w:r>
+    <w:r>
+      <w:instrText xml:space="preserve"> NUMPAGES   \* MERGEFORMAT </w:instrText>
+    </w:r>
+    <w:r>
+      <w:fldChar w:fldCharType="separate"/>
+    </w:r>
+    <w:r>
+      <w:rPr>
+        <w:noProof/>
+      </w:rPr>
+      <w:t>2</w:t>
+    </w:r>
+    <w:r>
+      <w:rPr>
+        <w:noProof/>
+      </w:rPr>
+      <w:fldChar w:fldCharType="end"/>
+    </w:r>
   </w:p>
 </w:ftr>
 </file>

</xml_diff>